<commit_message>
two factor auth works
</commit_message>
<xml_diff>
--- a/CCMP/CCMP.docx
+++ b/CCMP/CCMP.docx
@@ -81,7 +81,16 @@
         <w:t xml:space="preserve">е класа која содржи </w:t>
       </w:r>
       <w:r>
-        <w:t xml:space="preserve">MAC </w:t>
+        <w:t>MAC</w:t>
+      </w:r>
+      <w:r>
+        <w:rPr>
+          <w:lang w:val="mk-MK"/>
+        </w:rPr>
+        <w:t xml:space="preserve"> (дестинациска и изворна)</w:t>
+      </w:r>
+      <w:r>
+        <w:t xml:space="preserve"> </w:t>
       </w:r>
       <w:r>
         <w:rPr>
@@ -102,21 +111,8 @@
           <w:lang w:val="mk-MK"/>
         </w:rPr>
       </w:pPr>
-      <w:proofErr w:type="spellStart"/>
-      <w:r>
-        <w:t>CleatTextFrame</w:t>
-      </w:r>
-      <w:proofErr w:type="spellEnd"/>
-      <w:r>
-        <w:t xml:space="preserve"> I </w:t>
-      </w:r>
-      <w:proofErr w:type="spellStart"/>
-      <w:r>
-        <w:t>EncryptedFrame</w:t>
-      </w:r>
-      <w:proofErr w:type="spellEnd"/>
-      <w:r>
-        <w:t xml:space="preserve"> </w:t>
+      <w:r>
+        <w:t xml:space="preserve">CleatTextFrame I EncryptedFrame </w:t>
       </w:r>
       <w:r>
         <w:rPr>
@@ -126,6 +122,9 @@
       </w:r>
       <w:r>
         <w:t>CCM</w:t>
+      </w:r>
+      <w:r>
+        <w:t>P</w:t>
       </w:r>
     </w:p>
     <w:p>
@@ -162,13 +161,8 @@
           <w:lang w:val="mk-MK"/>
         </w:rPr>
       </w:pPr>
-      <w:proofErr w:type="spellStart"/>
-      <w:r>
-        <w:t>CCMPLogic</w:t>
-      </w:r>
-      <w:proofErr w:type="spellEnd"/>
-      <w:r>
-        <w:t xml:space="preserve"> </w:t>
+      <w:r>
+        <w:t xml:space="preserve">CCMPLogic </w:t>
       </w:r>
       <w:r>
         <w:rPr>
@@ -189,24 +183,90 @@
           <w:lang w:val="mk-MK"/>
         </w:rPr>
       </w:pPr>
-      <w:proofErr w:type="spellStart"/>
-      <w:proofErr w:type="gramStart"/>
-      <w:r>
-        <w:t>encryptFrame</w:t>
-      </w:r>
-      <w:proofErr w:type="spellEnd"/>
-      <w:r>
-        <w:t>(</w:t>
-      </w:r>
-      <w:proofErr w:type="gramEnd"/>
-      <w:r>
-        <w:t xml:space="preserve">) </w:t>
+      <w:r>
+        <w:t xml:space="preserve">encryptFrame() </w:t>
       </w:r>
       <w:r>
         <w:rPr>
           <w:lang w:val="mk-MK"/>
         </w:rPr>
         <w:t>функцијата се користи за енкриптирање на пораката</w:t>
+      </w:r>
+      <w:r>
+        <w:rPr>
+          <w:lang w:val="mk-MK"/>
+        </w:rPr>
+        <w:t xml:space="preserve">. Во неа прво пораката се дели на блокови од 16 бајти, и се генерира </w:t>
+      </w:r>
+      <w:r>
+        <w:t>IV</w:t>
+      </w:r>
+      <w:r>
+        <w:rPr>
+          <w:lang w:val="mk-MK"/>
+        </w:rPr>
+        <w:t xml:space="preserve">, преку тоа се пресметува </w:t>
+      </w:r>
+      <w:r>
+        <w:t xml:space="preserve">MIC </w:t>
+      </w:r>
+      <w:r>
+        <w:rPr>
+          <w:lang w:val="mk-MK"/>
+        </w:rPr>
+        <w:t xml:space="preserve">преку енкриптирање на изворната и дестинациската </w:t>
+      </w:r>
+      <w:r>
+        <w:t>MAC</w:t>
+      </w:r>
+      <w:r>
+        <w:rPr>
+          <w:lang w:val="mk-MK"/>
+        </w:rPr>
+        <w:t xml:space="preserve"> адреса со тајниот клуч, и потоа со енкриптирање на пораката, и земање на последните 8 бајти</w:t>
+      </w:r>
+      <w:r>
+        <w:t>.</w:t>
+      </w:r>
+    </w:p>
+    <w:p>
+      <w:pPr>
+        <w:pStyle w:val="ListParagraph"/>
+        <w:numPr>
+          <w:ilvl w:val="2"/>
+          <w:numId w:val="1"/>
+        </w:numPr>
+        <w:jc w:val="both"/>
+        <w:rPr>
+          <w:lang w:val="mk-MK"/>
+        </w:rPr>
+      </w:pPr>
+      <w:r>
+        <w:rPr>
+          <w:lang w:val="mk-MK"/>
+        </w:rPr>
+        <w:t xml:space="preserve">Се врши енкрипција на порака во блокови од 16 блока со помош на </w:t>
+      </w:r>
+      <w:r>
+        <w:t xml:space="preserve">counter </w:t>
+      </w:r>
+      <w:r>
+        <w:rPr>
+          <w:lang w:val="mk-MK"/>
+        </w:rPr>
+        <w:t xml:space="preserve">кој е </w:t>
+      </w:r>
+      <w:r>
+        <w:t xml:space="preserve">BigInteger </w:t>
+      </w:r>
+      <w:r>
+        <w:rPr>
+          <w:lang w:val="mk-MK"/>
+        </w:rPr>
+        <w:t xml:space="preserve">класа од </w:t>
+      </w:r>
+      <w:r>
+        <w:t>Java</w:t>
       </w:r>
     </w:p>
     <w:p>
@@ -221,18 +281,8 @@
           <w:lang w:val="mk-MK"/>
         </w:rPr>
       </w:pPr>
-      <w:proofErr w:type="spellStart"/>
-      <w:proofErr w:type="gramStart"/>
-      <w:r>
-        <w:t>decryptFrame</w:t>
-      </w:r>
-      <w:proofErr w:type="spellEnd"/>
-      <w:r>
-        <w:t>(</w:t>
-      </w:r>
-      <w:proofErr w:type="gramEnd"/>
-      <w:r>
-        <w:t xml:space="preserve">) </w:t>
+      <w:r>
+        <w:t xml:space="preserve">decryptFrame() </w:t>
       </w:r>
       <w:r>
         <w:rPr>
@@ -240,66 +290,44 @@
         </w:rPr>
         <w:t>функцијата се користи за дектиптирање на пораката</w:t>
       </w:r>
-    </w:p>
-    <w:p>
-      <w:pPr>
-        <w:pStyle w:val="ListParagraph"/>
-        <w:numPr>
-          <w:ilvl w:val="1"/>
-          <w:numId w:val="1"/>
-        </w:numPr>
-        <w:jc w:val="both"/>
-        <w:rPr>
-          <w:lang w:val="mk-MK"/>
-        </w:rPr>
-      </w:pPr>
-      <w:r>
-        <w:rPr>
-          <w:lang w:val="mk-MK"/>
-        </w:rPr>
-        <w:t xml:space="preserve">Двете функции користат </w:t>
-      </w:r>
-      <w:proofErr w:type="spellStart"/>
-      <w:r>
-        <w:t>calculateMIC</w:t>
-      </w:r>
-      <w:proofErr w:type="spellEnd"/>
-      <w:r>
-        <w:rPr>
-          <w:lang w:val="mk-MK"/>
-        </w:rPr>
-        <w:t xml:space="preserve"> функција која фрла </w:t>
-      </w:r>
-      <w:r>
-        <w:t>Exception</w:t>
-      </w:r>
-      <w:r>
-        <w:rPr>
-          <w:lang w:val="mk-MK"/>
-        </w:rPr>
-        <w:t xml:space="preserve"> ако двата </w:t>
-      </w:r>
-      <w:r>
-        <w:t>MIC</w:t>
-      </w:r>
-      <w:r>
-        <w:rPr>
-          <w:lang w:val="mk-MK"/>
-        </w:rPr>
-        <w:t xml:space="preserve"> не се еднакви при декрипција на пораката</w:t>
-      </w:r>
-    </w:p>
-    <w:p>
-      <w:pPr>
-        <w:pStyle w:val="ListParagraph"/>
-        <w:ind w:left="1440"/>
-        <w:jc w:val="both"/>
-        <w:rPr>
-          <w:lang w:val="mk-MK"/>
-        </w:rPr>
-      </w:pPr>
-      <w:r>
-        <w:t xml:space="preserve"> </w:t>
+      <w:r>
+        <w:t xml:space="preserve">. </w:t>
+      </w:r>
+      <w:r>
+        <w:rPr>
+          <w:lang w:val="mk-MK"/>
+        </w:rPr>
+        <w:t xml:space="preserve">Тоа започнува со делење на енкриптираната порака во блокови од 16 бајти, и повторно се одвива истиот процес како и кај енкрипција, за секој блок од 16 бајти, се зема </w:t>
+      </w:r>
+      <w:r>
+        <w:t xml:space="preserve">counter </w:t>
+      </w:r>
+      <w:r>
+        <w:rPr>
+          <w:lang w:val="mk-MK"/>
+        </w:rPr>
+        <w:t xml:space="preserve">кој повторно е </w:t>
+      </w:r>
+      <w:r>
+        <w:t xml:space="preserve">BigInteger </w:t>
+      </w:r>
+      <w:r>
+        <w:rPr>
+          <w:lang w:val="mk-MK"/>
+        </w:rPr>
+        <w:t xml:space="preserve">и со помош на него се врши декрипцијата на пораката се додека не заврши циклусот односно целата порака е декриптирана и ја имаме пораката јасно за преглед. Откако порака е декриптирана се пресметува </w:t>
+      </w:r>
+      <w:r>
+        <w:t xml:space="preserve">MIC </w:t>
+      </w:r>
+      <w:r>
+        <w:rPr>
+          <w:lang w:val="mk-MK"/>
+        </w:rPr>
+        <w:t>со истата функцијата и ако двете вредности не се исти, тогаш интегритетот на пораката бил компромизиран, но ако се исти тогаш порака е успешно пратена и добиена</w:t>
+      </w:r>
+      <w:r>
+        <w:t>.</w:t>
       </w:r>
     </w:p>
     <w:sectPr>
@@ -342,7 +370,7 @@
         <w:rFonts w:ascii="Courier New" w:hAnsi="Courier New" w:cs="Courier New" w:hint="default"/>
       </w:rPr>
     </w:lvl>
-    <w:lvl w:ilvl="2" w:tplc="04090005" w:tentative="1">
+    <w:lvl w:ilvl="2" w:tplc="04090005">
       <w:start w:val="1"/>
       <w:numFmt w:val="bullet"/>
       <w:lvlText w:val=""/>
@@ -1168,4 +1196,16 @@
     </a:ext>
   </a:extLst>
 </a:theme>
+</file>
+
+<file path=customXml/item1.xml><?xml version="1.0" encoding="utf-8"?>
+<b:Sources xmlns:b="http://schemas.openxmlformats.org/officeDocument/2006/bibliography" xmlns="http://schemas.openxmlformats.org/officeDocument/2006/bibliography" SelectedStyle="\APASixthEditionOfficeOnline.xsl" StyleName="APA" Version="6"/>
+</file>
+
+<file path=customXml/itemProps1.xml><?xml version="1.0" encoding="utf-8"?>
+<ds:datastoreItem xmlns:ds="http://schemas.openxmlformats.org/officeDocument/2006/customXml" ds:itemID="{B6D93B0E-18A0-4443-A176-08A946FE1CAB}">
+  <ds:schemaRefs>
+    <ds:schemaRef ds:uri="http://schemas.openxmlformats.org/officeDocument/2006/bibliography"/>
+  </ds:schemaRefs>
+</ds:datastoreItem>
 </file>
</xml_diff>